<commit_message>
Update NDS & Stage
</commit_message>
<xml_diff>
--- a/Report/TTKD-16_DATH#3.docx
+++ b/Report/TTKD-16_DATH#3.docx
@@ -2353,14 +2353,7 @@
           <w:sz w:val="24"/>
           <w:szCs w:val="24"/>
         </w:rPr>
-        <w:t>Ai: Các n</w:t>
-      </w:r>
-      <w:r>
-        <w:rPr>
-          <w:sz w:val="24"/>
-          <w:szCs w:val="24"/>
-        </w:rPr>
-        <w:t xml:space="preserve">ạn nhân bị tai nạn </w:t>
+        <w:t xml:space="preserve">Ai: Các nạn nhân bị tai nạn </w:t>
       </w:r>
     </w:p>
     <w:p>
@@ -2429,14 +2422,7 @@
           <w:sz w:val="24"/>
           <w:szCs w:val="24"/>
         </w:rPr>
-        <w:t xml:space="preserve">Quý trong </w:t>
-      </w:r>
-      <w:r>
-        <w:rPr>
-          <w:sz w:val="24"/>
-          <w:szCs w:val="24"/>
-        </w:rPr>
-        <w:t>năm xảy ra tai nạn</w:t>
+        <w:t>Quý trong năm xảy ra tai nạn</w:t>
       </w:r>
       <w:r>
         <w:rPr>
@@ -2465,14 +2451,7 @@
           <w:sz w:val="24"/>
           <w:szCs w:val="24"/>
         </w:rPr>
-        <w:t>ter</w:t>
-      </w:r>
-      <w:r>
-        <w:rPr>
-          <w:sz w:val="24"/>
-          <w:szCs w:val="24"/>
-        </w:rPr>
-        <w:t>)</w:t>
+        <w:t>ter)</w:t>
       </w:r>
     </w:p>
     <w:p>
@@ -2494,14 +2473,7 @@
           <w:sz w:val="24"/>
           <w:szCs w:val="24"/>
         </w:rPr>
-        <w:t>Căn cứ</w:t>
-      </w:r>
-      <w:r>
-        <w:rPr>
-          <w:sz w:val="24"/>
-          <w:szCs w:val="24"/>
-        </w:rPr>
-        <w:t xml:space="preserve">: </w:t>
+        <w:t xml:space="preserve">Căn cứ: </w:t>
       </w:r>
       <w:r>
         <w:rPr>
@@ -2781,14 +2753,7 @@
           <w:sz w:val="24"/>
           <w:szCs w:val="24"/>
         </w:rPr>
-        <w:t xml:space="preserve"> </w:t>
-      </w:r>
-      <w:r>
-        <w:rPr>
-          <w:sz w:val="24"/>
-          <w:szCs w:val="24"/>
-        </w:rPr>
-        <w:t>năm.</w:t>
+        <w:t xml:space="preserve"> năm.</w:t>
       </w:r>
     </w:p>
     <w:p>
@@ -3262,14 +3227,7 @@
           <w:sz w:val="24"/>
           <w:szCs w:val="24"/>
         </w:rPr>
-        <w:t>Căn cứ</w:t>
-      </w:r>
-      <w:r>
-        <w:rPr>
-          <w:sz w:val="24"/>
-          <w:szCs w:val="24"/>
-        </w:rPr>
-        <w:t>:</w:t>
+        <w:t>Căn cứ:</w:t>
       </w:r>
       <w:r>
         <w:rPr>
@@ -3606,15 +3564,7 @@
           <w:sz w:val="24"/>
           <w:szCs w:val="24"/>
         </w:rPr>
-        <w:t xml:space="preserve"> (Age_Band_of_Casualty)</w:t>
-      </w:r>
-      <w:r>
-        <w:rPr>
-          <w:color w:val="000000" w:themeColor="text1"/>
-          <w:sz w:val="24"/>
-          <w:szCs w:val="24"/>
-        </w:rPr>
-        <w:t xml:space="preserve"> </w:t>
+        <w:t xml:space="preserve"> (Age_Band_of_Casualty) </w:t>
       </w:r>
       <w:r>
         <w:rPr>
@@ -4100,15 +4050,7 @@
           <w:sz w:val="24"/>
           <w:szCs w:val="24"/>
         </w:rPr>
-        <w:t>C</w:t>
-      </w:r>
-      <w:r>
-        <w:rPr>
-          <w:color w:val="000000" w:themeColor="text1"/>
-          <w:sz w:val="24"/>
-          <w:szCs w:val="24"/>
-        </w:rPr>
-        <w:t>ác địa điểm</w:t>
+        <w:t>Các địa điểm</w:t>
       </w:r>
       <w:r>
         <w:rPr>
@@ -4146,14 +4088,7 @@
           <w:sz w:val="24"/>
           <w:szCs w:val="24"/>
         </w:rPr>
-        <w:t>Căn cứ</w:t>
-      </w:r>
-      <w:r>
-        <w:rPr>
-          <w:sz w:val="24"/>
-          <w:szCs w:val="24"/>
-        </w:rPr>
-        <w:t>:</w:t>
+        <w:t>Căn cứ:</w:t>
       </w:r>
       <w:r>
         <w:rPr>
@@ -4198,10 +4133,7 @@
         <w:t xml:space="preserve"> </w:t>
       </w:r>
       <w:r>
-        <w:t>Accident</w:t>
-      </w:r>
-      <w:r>
-        <w:t>s</w:t>
+        <w:t>Accidents</w:t>
       </w:r>
       <w:r>
         <w:t>_TOD</w:t>
@@ -4288,10 +4220,7 @@
         <w:t xml:space="preserve"> </w:t>
       </w:r>
       <w:r>
-        <w:t>Accident</w:t>
-      </w:r>
-      <w:r>
-        <w:t>s_TOD</w:t>
+        <w:t>Accidents_TOD</w:t>
       </w:r>
       <w:r>
         <w:rPr>
@@ -4328,21 +4257,7 @@
           <w:sz w:val="24"/>
           <w:szCs w:val="24"/>
         </w:rPr>
-        <w:t xml:space="preserve"> </w:t>
-      </w:r>
-      <w:r>
-        <w:rPr>
-          <w:sz w:val="24"/>
-          <w:szCs w:val="24"/>
-        </w:rPr>
-        <w:t>tính theo mức độ nghiêm trọng</w:t>
-      </w:r>
-      <w:r>
-        <w:rPr>
-          <w:sz w:val="24"/>
-          <w:szCs w:val="24"/>
-        </w:rPr>
-        <w:t xml:space="preserve"> ở</w:t>
+        <w:t xml:space="preserve"> tính theo mức độ nghiêm trọng ở</w:t>
       </w:r>
       <w:r>
         <w:rPr>
@@ -4882,15 +4797,7 @@
           <w:sz w:val="24"/>
           <w:szCs w:val="28"/>
         </w:rPr>
-        <w:t>,</w:t>
-      </w:r>
-      <w:r>
-        <w:rPr>
-          <w:color w:val="000000" w:themeColor="text1"/>
-          <w:sz w:val="24"/>
-          <w:szCs w:val="28"/>
-        </w:rPr>
-        <w:t xml:space="preserve"> </w:t>
+        <w:t xml:space="preserve">, </w:t>
       </w:r>
       <w:r>
         <w:rPr>
@@ -4953,10 +4860,7 @@
         <w:t xml:space="preserve"> </w:t>
       </w:r>
       <w:r>
-        <w:t>Accidents</w:t>
-      </w:r>
-      <w:r>
-        <w:t>_Road</w:t>
+        <w:t>Accidents_Road</w:t>
       </w:r>
     </w:p>
     <w:p>
@@ -5039,10 +4943,7 @@
         <w:t xml:space="preserve"> </w:t>
       </w:r>
       <w:r>
-        <w:t>Accidents_</w:t>
-      </w:r>
-      <w:r>
-        <w:t>Road</w:t>
+        <w:t>Accidents_Road</w:t>
       </w:r>
       <w:r>
         <w:rPr>
@@ -5072,28 +4973,7 @@
           <w:sz w:val="24"/>
           <w:szCs w:val="24"/>
         </w:rPr>
-        <w:t xml:space="preserve">tai nạn giao thông tại một </w:t>
-      </w:r>
-      <w:r>
-        <w:rPr>
-          <w:sz w:val="24"/>
-          <w:szCs w:val="24"/>
-        </w:rPr>
-        <w:t xml:space="preserve">vùng, </w:t>
-      </w:r>
-      <w:r>
-        <w:rPr>
-          <w:sz w:val="24"/>
-          <w:szCs w:val="24"/>
-        </w:rPr>
-        <w:t>tính theo mức độ nghiêm trọng</w:t>
-      </w:r>
-      <w:r>
-        <w:rPr>
-          <w:sz w:val="24"/>
-          <w:szCs w:val="24"/>
-        </w:rPr>
-        <w:t xml:space="preserve"> và theo loại đường</w:t>
+        <w:t>tai nạn giao thông tại một vùng, tính theo mức độ nghiêm trọng và theo loại đường</w:t>
       </w:r>
       <w:r>
         <w:rPr>
@@ -5465,7 +5345,25 @@
           <w:sz w:val="24"/>
           <w:szCs w:val="28"/>
         </w:rPr>
-        <w:t>Young adult: 0-17</w:t>
+        <w:t xml:space="preserve">Young </w:t>
+      </w:r>
+      <w:r>
+        <w:rPr>
+          <w:color w:val="17365D" w:themeColor="text2" w:themeShade="BF"/>
+          <w:sz w:val="24"/>
+          <w:szCs w:val="28"/>
+        </w:rPr>
+        <w:t>adult: 16</w:t>
+      </w:r>
+      <w:bookmarkStart w:id="0" w:name="_GoBack"/>
+      <w:bookmarkEnd w:id="0"/>
+      <w:r>
+        <w:rPr>
+          <w:color w:val="17365D" w:themeColor="text2" w:themeShade="BF"/>
+          <w:sz w:val="24"/>
+          <w:szCs w:val="28"/>
+        </w:rPr>
+        <w:t>-17</w:t>
       </w:r>
     </w:p>
     <w:p>
@@ -5487,7 +5385,7 @@
           <w:sz w:val="24"/>
           <w:szCs w:val="28"/>
         </w:rPr>
-        <w:t xml:space="preserve"> Adult: 18-59</w:t>
+        <w:t>Adult: 18-59</w:t>
       </w:r>
     </w:p>
     <w:p>
@@ -6618,15 +6516,7 @@
           <w:sz w:val="24"/>
           <w:szCs w:val="28"/>
         </w:rPr>
-        <w:t xml:space="preserve"> </w:t>
-      </w:r>
-      <w:r>
-        <w:rPr>
-          <w:color w:val="000000" w:themeColor="text1"/>
-          <w:sz w:val="24"/>
-          <w:szCs w:val="28"/>
-        </w:rPr>
-        <w:t>Journey</w:t>
+        <w:t xml:space="preserve"> Journey</w:t>
       </w:r>
     </w:p>
     <w:p>
@@ -6717,15 +6607,7 @@
           <w:sz w:val="24"/>
           <w:szCs w:val="28"/>
         </w:rPr>
-        <w:t xml:space="preserve"> </w:t>
-      </w:r>
-      <w:r>
-        <w:rPr>
-          <w:color w:val="000000" w:themeColor="text1"/>
-          <w:sz w:val="24"/>
-          <w:szCs w:val="28"/>
-        </w:rPr>
-        <w:t>Journey</w:t>
+        <w:t xml:space="preserve"> Journey</w:t>
       </w:r>
       <w:r>
         <w:rPr>
@@ -6755,28 +6637,7 @@
           <w:sz w:val="24"/>
           <w:szCs w:val="24"/>
         </w:rPr>
-        <w:t xml:space="preserve">tai nạn giao thông tính theo </w:t>
-      </w:r>
-      <w:r>
-        <w:rPr>
-          <w:sz w:val="24"/>
-          <w:szCs w:val="24"/>
-        </w:rPr>
-        <w:t>mục đích hành trình</w:t>
-      </w:r>
-      <w:r>
-        <w:rPr>
-          <w:sz w:val="24"/>
-          <w:szCs w:val="24"/>
-        </w:rPr>
-        <w:t xml:space="preserve"> và theo loại </w:t>
-      </w:r>
-      <w:r>
-        <w:rPr>
-          <w:sz w:val="24"/>
-          <w:szCs w:val="24"/>
-        </w:rPr>
-        <w:t>phương tiện</w:t>
+        <w:t>tai nạn giao thông tính theo mục đích hành trình và theo loại phương tiện</w:t>
       </w:r>
       <w:r>
         <w:rPr>
@@ -6962,14 +6823,7 @@
           <w:sz w:val="24"/>
           <w:szCs w:val="24"/>
         </w:rPr>
-        <w:t>mục đích hành trình và theo loại phương tiện</w:t>
-      </w:r>
-      <w:r>
-        <w:rPr>
-          <w:sz w:val="24"/>
-          <w:szCs w:val="24"/>
-        </w:rPr>
-        <w:t xml:space="preserve"> </w:t>
+        <w:t xml:space="preserve">mục đích hành trình và theo loại phương tiện </w:t>
       </w:r>
       <w:r>
         <w:rPr>
@@ -7686,28 +7540,7 @@
           <w:sz w:val="24"/>
           <w:szCs w:val="24"/>
         </w:rPr>
-        <w:t xml:space="preserve">tai nạn giao thông tính theo </w:t>
-      </w:r>
-      <w:r>
-        <w:rPr>
-          <w:sz w:val="24"/>
-          <w:szCs w:val="24"/>
-        </w:rPr>
-        <w:t>mức độ nghiêm trọng,</w:t>
-      </w:r>
-      <w:r>
-        <w:rPr>
-          <w:sz w:val="24"/>
-          <w:szCs w:val="24"/>
-        </w:rPr>
-        <w:t xml:space="preserve"> loại phương tiện</w:t>
-      </w:r>
-      <w:r>
-        <w:rPr>
-          <w:sz w:val="24"/>
-          <w:szCs w:val="24"/>
-        </w:rPr>
-        <w:t xml:space="preserve"> và </w:t>
+        <w:t xml:space="preserve">tai nạn giao thông tính theo mức độ nghiêm trọng, loại phương tiện và </w:t>
       </w:r>
       <w:r>
         <w:rPr>
@@ -7780,14 +7613,7 @@
           <w:sz w:val="24"/>
           <w:szCs w:val="24"/>
         </w:rPr>
-        <w:t xml:space="preserve"> </w:t>
-      </w:r>
-      <w:r>
-        <w:rPr>
-          <w:sz w:val="24"/>
-          <w:szCs w:val="24"/>
-        </w:rPr>
-        <w:t xml:space="preserve">trong </w:t>
+        <w:t xml:space="preserve"> trong </w:t>
       </w:r>
       <w:r>
         <w:rPr>
@@ -7924,14 +7750,7 @@
           <w:sz w:val="24"/>
           <w:szCs w:val="24"/>
         </w:rPr>
-        <w:t xml:space="preserve"> </w:t>
-      </w:r>
-      <w:r>
-        <w:rPr>
-          <w:sz w:val="24"/>
-          <w:szCs w:val="24"/>
-        </w:rPr>
-        <w:t>trong ngày</w:t>
+        <w:t xml:space="preserve"> trong ngày</w:t>
       </w:r>
     </w:p>
     <w:p>
@@ -7980,7 +7799,23 @@
           <w:sz w:val="24"/>
           <w:szCs w:val="28"/>
         </w:rPr>
-        <w:t xml:space="preserve"> để tính mức độ tăng giảm của TNGT theo đơnvị phần trăm qua các năm.</w:t>
+        <w:t xml:space="preserve"> để tính mức độ tăng giảm của TNGT theo đơn</w:t>
+      </w:r>
+      <w:r>
+        <w:rPr>
+          <w:color w:val="17365D" w:themeColor="text2" w:themeShade="BF"/>
+          <w:sz w:val="24"/>
+          <w:szCs w:val="28"/>
+        </w:rPr>
+        <w:t xml:space="preserve"> </w:t>
+      </w:r>
+      <w:r>
+        <w:rPr>
+          <w:color w:val="17365D" w:themeColor="text2" w:themeShade="BF"/>
+          <w:sz w:val="24"/>
+          <w:szCs w:val="28"/>
+        </w:rPr>
+        <w:t>vị phần trăm qua các năm.</w:t>
       </w:r>
     </w:p>
     <w:p>
@@ -7992,6 +7827,51 @@
           <w:szCs w:val="28"/>
         </w:rPr>
       </w:pPr>
+      <w:r>
+        <w:rPr>
+          <w:b/>
+          <w:color w:val="000000" w:themeColor="text1"/>
+          <w:sz w:val="24"/>
+          <w:szCs w:val="28"/>
+        </w:rPr>
+        <w:t>Variance</w:t>
+      </w:r>
+      <w:r>
+        <w:rPr>
+          <w:b/>
+          <w:color w:val="000000" w:themeColor="text1"/>
+          <w:sz w:val="24"/>
+          <w:szCs w:val="28"/>
+        </w:rPr>
+        <w:t>= Total_Accident_ThisYear/Total</w:t>
+      </w:r>
+      <w:r>
+        <w:rPr>
+          <w:b/>
+          <w:color w:val="000000" w:themeColor="text1"/>
+          <w:sz w:val="24"/>
+          <w:szCs w:val="28"/>
+        </w:rPr>
+        <w:t>_Accident_</w:t>
+      </w:r>
+      <w:r>
+        <w:rPr>
+          <w:b/>
+          <w:color w:val="000000" w:themeColor="text1"/>
+          <w:sz w:val="24"/>
+          <w:szCs w:val="28"/>
+        </w:rPr>
+        <w:t>Last</w:t>
+      </w:r>
+      <w:r>
+        <w:rPr>
+          <w:b/>
+          <w:color w:val="000000" w:themeColor="text1"/>
+          <w:sz w:val="24"/>
+          <w:szCs w:val="28"/>
+        </w:rPr>
+        <w:t>Year</w:t>
+      </w:r>
     </w:p>
     <w:p>
       <w:pPr>
@@ -9221,8 +9101,8 @@
             <w:vAlign w:val="center"/>
           </w:tcPr>
           <w:p>
-            <w:bookmarkStart w:id="0" w:name="_heading=h.gjdgxs" w:colFirst="0" w:colLast="0"/>
-            <w:bookmarkEnd w:id="0"/>
+            <w:bookmarkStart w:id="1" w:name="_heading=h.gjdgxs" w:colFirst="0" w:colLast="0"/>
+            <w:bookmarkEnd w:id="1"/>
             <w:r>
               <w:t>Road Type</w:t>
             </w:r>
@@ -13343,8 +13223,6 @@
           <w:szCs w:val="24"/>
         </w:rPr>
       </w:pPr>
-      <w:bookmarkStart w:id="1" w:name="_GoBack"/>
-      <w:bookmarkEnd w:id="1"/>
     </w:p>
     <w:p>
       <w:pPr>
@@ -20022,7 +19900,7 @@
 </file>
 
 <file path=customXml/itemProps2.xml><?xml version="1.0" encoding="utf-8"?>
-<ds:datastoreItem xmlns:ds="http://schemas.openxmlformats.org/officeDocument/2006/customXml" ds:itemID="{825DAD72-62F2-4F54-B374-3586028282F4}">
+<ds:datastoreItem xmlns:ds="http://schemas.openxmlformats.org/officeDocument/2006/customXml" ds:itemID="{14067C37-633F-461E-B7F2-B3A86A65FD85}">
   <ds:schemaRefs>
     <ds:schemaRef ds:uri="http://schemas.openxmlformats.org/officeDocument/2006/bibliography"/>
   </ds:schemaRefs>

</xml_diff>